<commit_message>
major update: better handle missing data
</commit_message>
<xml_diff>
--- a/table/performance.docx
+++ b/table/performance.docx
@@ -70,27 +70,27 @@
               <w:pStyle w:val="Normal"/>
             </w:pPr>
             <w:r>
-              <w:t>4</w:t>
-            </w:r>
-          </w:p>
-        </w:tc>
-        <w:tc>
-          <w:p>
-            <w:pPr>
-              <w:pStyle w:val="Normal"/>
-            </w:pPr>
-            <w:r>
-              <w:t>0.501 (p=0.210)</w:t>
-            </w:r>
-          </w:p>
-        </w:tc>
-        <w:tc>
-          <w:p>
-            <w:pPr>
-              <w:pStyle w:val="Normal"/>
-            </w:pPr>
-            <w:r>
-              <w:t>0.248 (p=0.308)</w:t>
+              <w:t>  4</w:t>
+            </w:r>
+          </w:p>
+        </w:tc>
+        <w:tc>
+          <w:p>
+            <w:pPr>
+              <w:pStyle w:val="Normal"/>
+            </w:pPr>
+            <w:r>
+              <w:t>0.529 (p(IF)=0.6592, p(perm)=0.215)</w:t>
+            </w:r>
+          </w:p>
+        </w:tc>
+        <w:tc>
+          <w:p>
+            <w:pPr>
+              <w:pStyle w:val="Normal"/>
+            </w:pPr>
+            <w:r>
+              <w:t>0.244 (p(IF)=NA, p(perm)=0.328)</w:t>
             </w:r>
           </w:p>
         </w:tc>
@@ -112,27 +112,27 @@
               <w:pStyle w:val="Normal"/>
             </w:pPr>
             <w:r>
-              <w:t>8</w:t>
-            </w:r>
-          </w:p>
-        </w:tc>
-        <w:tc>
-          <w:p>
-            <w:pPr>
-              <w:pStyle w:val="Normal"/>
-            </w:pPr>
-            <w:r>
-              <w:t>0.56 (p=0.062)</w:t>
-            </w:r>
-          </w:p>
-        </w:tc>
-        <w:tc>
-          <w:p>
-            <w:pPr>
-              <w:pStyle w:val="Normal"/>
-            </w:pPr>
-            <w:r>
-              <w:t>0.255 (p=0.159)</w:t>
+              <w:t>  8</w:t>
+            </w:r>
+          </w:p>
+        </w:tc>
+        <w:tc>
+          <w:p>
+            <w:pPr>
+              <w:pStyle w:val="Normal"/>
+            </w:pPr>
+            <w:r>
+              <w:t>0.582 (p(IF)=0.2119, p(perm)=0.073)</w:t>
+            </w:r>
+          </w:p>
+        </w:tc>
+        <w:tc>
+          <w:p>
+            <w:pPr>
+              <w:pStyle w:val="Normal"/>
+            </w:pPr>
+            <w:r>
+              <w:t>0.253 (p(IF)=NA, p(perm)=0.206)</w:t>
             </w:r>
           </w:p>
         </w:tc>
@@ -154,27 +154,27 @@
               <w:pStyle w:val="Normal"/>
             </w:pPr>
             <w:r>
-              <w:t>12</w:t>
-            </w:r>
-          </w:p>
-        </w:tc>
-        <w:tc>
-          <w:p>
-            <w:pPr>
-              <w:pStyle w:val="Normal"/>
-            </w:pPr>
-            <w:r>
-              <w:t>0.601 (p=0.032)</w:t>
-            </w:r>
-          </w:p>
-        </w:tc>
-        <w:tc>
-          <w:p>
-            <w:pPr>
-              <w:pStyle w:val="Normal"/>
-            </w:pPr>
-            <w:r>
-              <w:t>0.206 (p=0.038)</w:t>
+              <w:t> 12</w:t>
+            </w:r>
+          </w:p>
+        </w:tc>
+        <w:tc>
+          <w:p>
+            <w:pPr>
+              <w:pStyle w:val="Normal"/>
+            </w:pPr>
+            <w:r>
+              <w:t>0.615 (p(IF)=0.1089, p(perm)=0.033)</w:t>
+            </w:r>
+          </w:p>
+        </w:tc>
+        <w:tc>
+          <w:p>
+            <w:pPr>
+              <w:pStyle w:val="Normal"/>
+            </w:pPr>
+            <w:r>
+              <w:t>0.204 (p(IF)=NA, p(perm)=0.037)</w:t>
             </w:r>
           </w:p>
         </w:tc>
@@ -186,37 +186,37 @@
               <w:pStyle w:val="Normal"/>
             </w:pPr>
             <w:r>
-              <w:t>GLM (biomarkers)</w:t>
-            </w:r>
-          </w:p>
-        </w:tc>
-        <w:tc>
-          <w:p>
-            <w:pPr>
-              <w:pStyle w:val="Normal"/>
-            </w:pPr>
-            <w:r>
-              <w:t>4</w:t>
-            </w:r>
-          </w:p>
-        </w:tc>
-        <w:tc>
-          <w:p>
-            <w:pPr>
-              <w:pStyle w:val="Normal"/>
-            </w:pPr>
-            <w:r>
-              <w:t>0.443 (p=0.656)</w:t>
-            </w:r>
-          </w:p>
-        </w:tc>
-        <w:tc>
-          <w:p>
-            <w:pPr>
-              <w:pStyle w:val="Normal"/>
-            </w:pPr>
-            <w:r>
-              <w:t>0.284 (p=0.626)</w:t>
+              <w:t/>
+            </w:r>
+          </w:p>
+        </w:tc>
+        <w:tc>
+          <w:p>
+            <w:pPr>
+              <w:pStyle w:val="Normal"/>
+            </w:pPr>
+            <w:r>
+              <w:t>4812</w:t>
+            </w:r>
+          </w:p>
+        </w:tc>
+        <w:tc>
+          <w:p>
+            <w:pPr>
+              <w:pStyle w:val="Normal"/>
+            </w:pPr>
+            <w:r>
+              <w:t>0.604 (p(IF)=0.1241, p(perm)=0.043)</w:t>
+            </w:r>
+          </w:p>
+        </w:tc>
+        <w:tc>
+          <w:p>
+            <w:pPr>
+              <w:pStyle w:val="Normal"/>
+            </w:pPr>
+            <w:r>
+              <w:t>0.23 (p(IF)=NA, p(perm)=0.030)</w:t>
             </w:r>
           </w:p>
         </w:tc>
@@ -228,37 +228,37 @@
               <w:pStyle w:val="Normal"/>
             </w:pPr>
             <w:r>
-              <w:t/>
-            </w:r>
-          </w:p>
-        </w:tc>
-        <w:tc>
-          <w:p>
-            <w:pPr>
-              <w:pStyle w:val="Normal"/>
-            </w:pPr>
-            <w:r>
-              <w:t>8</w:t>
-            </w:r>
-          </w:p>
-        </w:tc>
-        <w:tc>
-          <w:p>
-            <w:pPr>
-              <w:pStyle w:val="Normal"/>
-            </w:pPr>
-            <w:r>
-              <w:t>0.637 (p=0.025)</w:t>
-            </w:r>
-          </w:p>
-        </w:tc>
-        <w:tc>
-          <w:p>
-            <w:pPr>
-              <w:pStyle w:val="Normal"/>
-            </w:pPr>
-            <w:r>
-              <w:t>0.253 (p=0.022)</w:t>
+              <w:t>GLM (biomarkers)</w:t>
+            </w:r>
+          </w:p>
+        </w:tc>
+        <w:tc>
+          <w:p>
+            <w:pPr>
+              <w:pStyle w:val="Normal"/>
+            </w:pPr>
+            <w:r>
+              <w:t>  4</w:t>
+            </w:r>
+          </w:p>
+        </w:tc>
+        <w:tc>
+          <w:p>
+            <w:pPr>
+              <w:pStyle w:val="Normal"/>
+            </w:pPr>
+            <w:r>
+              <w:t>0.443 (p(IF)=0.3290, p(perm)=0.733)</w:t>
+            </w:r>
+          </w:p>
+        </w:tc>
+        <w:tc>
+          <w:p>
+            <w:pPr>
+              <w:pStyle w:val="Normal"/>
+            </w:pPr>
+            <w:r>
+              <w:t>0.285 (p(IF)=NA, p(perm)=0.787)</w:t>
             </w:r>
           </w:p>
         </w:tc>
@@ -280,27 +280,27 @@
               <w:pStyle w:val="Normal"/>
             </w:pPr>
             <w:r>
-              <w:t>12</w:t>
-            </w:r>
-          </w:p>
-        </w:tc>
-        <w:tc>
-          <w:p>
-            <w:pPr>
-              <w:pStyle w:val="Normal"/>
-            </w:pPr>
-            <w:r>
-              <w:t>0.585 (p=0.133)</w:t>
-            </w:r>
-          </w:p>
-        </w:tc>
-        <w:tc>
-          <w:p>
-            <w:pPr>
-              <w:pStyle w:val="Normal"/>
-            </w:pPr>
-            <w:r>
-              <w:t>0.23 (p=0.119)</w:t>
+              <w:t>  8</w:t>
+            </w:r>
+          </w:p>
+        </w:tc>
+        <w:tc>
+          <w:p>
+            <w:pPr>
+              <w:pStyle w:val="Normal"/>
+            </w:pPr>
+            <w:r>
+              <w:t>0.644 (p(IF)=0.0338, p(perm)=0.034)</w:t>
+            </w:r>
+          </w:p>
+        </w:tc>
+        <w:tc>
+          <w:p>
+            <w:pPr>
+              <w:pStyle w:val="Normal"/>
+            </w:pPr>
+            <w:r>
+              <w:t>0.25 (p(IF)=NA, p(perm)=0.031)</w:t>
             </w:r>
           </w:p>
         </w:tc>
@@ -312,37 +312,37 @@
               <w:pStyle w:val="Normal"/>
             </w:pPr>
             <w:r>
-              <w:t>RF (biomarkers)</w:t>
-            </w:r>
-          </w:p>
-        </w:tc>
-        <w:tc>
-          <w:p>
-            <w:pPr>
-              <w:pStyle w:val="Normal"/>
-            </w:pPr>
-            <w:r>
-              <w:t>4</w:t>
-            </w:r>
-          </w:p>
-        </w:tc>
-        <w:tc>
-          <w:p>
-            <w:pPr>
-              <w:pStyle w:val="Normal"/>
-            </w:pPr>
-            <w:r>
-              <w:t>0.491 (p=0.444)</w:t>
-            </w:r>
-          </w:p>
-        </w:tc>
-        <w:tc>
-          <w:p>
-            <w:pPr>
-              <w:pStyle w:val="Normal"/>
-            </w:pPr>
-            <w:r>
-              <w:t>0.261 (p=0.466)</w:t>
+              <w:t/>
+            </w:r>
+          </w:p>
+        </w:tc>
+        <w:tc>
+          <w:p>
+            <w:pPr>
+              <w:pStyle w:val="Normal"/>
+            </w:pPr>
+            <w:r>
+              <w:t> 12</w:t>
+            </w:r>
+          </w:p>
+        </w:tc>
+        <w:tc>
+          <w:p>
+            <w:pPr>
+              <w:pStyle w:val="Normal"/>
+            </w:pPr>
+            <w:r>
+              <w:t>0.583 (p(IF)=0.2447, p(perm)=0.149)</w:t>
+            </w:r>
+          </w:p>
+        </w:tc>
+        <w:tc>
+          <w:p>
+            <w:pPr>
+              <w:pStyle w:val="Normal"/>
+            </w:pPr>
+            <w:r>
+              <w:t>0.23 (p(IF)=NA, p(perm)=0.156)</w:t>
             </w:r>
           </w:p>
         </w:tc>
@@ -364,27 +364,27 @@
               <w:pStyle w:val="Normal"/>
             </w:pPr>
             <w:r>
-              <w:t>8</w:t>
-            </w:r>
-          </w:p>
-        </w:tc>
-        <w:tc>
-          <w:p>
-            <w:pPr>
-              <w:pStyle w:val="Normal"/>
-            </w:pPr>
-            <w:r>
-              <w:t>0.537 (p=0.246)</w:t>
-            </w:r>
-          </w:p>
-        </w:tc>
-        <w:tc>
-          <w:p>
-            <w:pPr>
-              <w:pStyle w:val="Normal"/>
-            </w:pPr>
-            <w:r>
-              <w:t>0.261 (p=0.221)</w:t>
+              <w:t>4812</w:t>
+            </w:r>
+          </w:p>
+        </w:tc>
+        <w:tc>
+          <w:p>
+            <w:pPr>
+              <w:pStyle w:val="Normal"/>
+            </w:pPr>
+            <w:r>
+              <w:t>0.645 (p(IF)=0.0341, p(perm)=0.026)</w:t>
+            </w:r>
+          </w:p>
+        </w:tc>
+        <w:tc>
+          <w:p>
+            <w:pPr>
+              <w:pStyle w:val="Normal"/>
+            </w:pPr>
+            <w:r>
+              <w:t>0.244 (p(IF)=NA, p(perm)=0.035)</w:t>
             </w:r>
           </w:p>
         </w:tc>
@@ -396,6 +396,48 @@
               <w:pStyle w:val="Normal"/>
             </w:pPr>
             <w:r>
+              <w:t>RF (biomarkers)</w:t>
+            </w:r>
+          </w:p>
+        </w:tc>
+        <w:tc>
+          <w:p>
+            <w:pPr>
+              <w:pStyle w:val="Normal"/>
+            </w:pPr>
+            <w:r>
+              <w:t>  4</w:t>
+            </w:r>
+          </w:p>
+        </w:tc>
+        <w:tc>
+          <w:p>
+            <w:pPr>
+              <w:pStyle w:val="Normal"/>
+            </w:pPr>
+            <w:r>
+              <w:t>0.49 (p(IF)=0.8708, p(perm)=0.536)</w:t>
+            </w:r>
+          </w:p>
+        </w:tc>
+        <w:tc>
+          <w:p>
+            <w:pPr>
+              <w:pStyle w:val="Normal"/>
+            </w:pPr>
+            <w:r>
+              <w:t>0.26 (p(IF)=NA, p(perm)=0.549)</w:t>
+            </w:r>
+          </w:p>
+        </w:tc>
+      </w:tr>
+      <w:tr>
+        <w:tc>
+          <w:p>
+            <w:pPr>
+              <w:pStyle w:val="Normal"/>
+            </w:pPr>
+            <w:r>
               <w:t/>
             </w:r>
           </w:p>
@@ -406,27 +448,111 @@
               <w:pStyle w:val="Normal"/>
             </w:pPr>
             <w:r>
-              <w:t>12</w:t>
-            </w:r>
-          </w:p>
-        </w:tc>
-        <w:tc>
-          <w:p>
-            <w:pPr>
-              <w:pStyle w:val="Normal"/>
-            </w:pPr>
-            <w:r>
-              <w:t>0.689 (p=0.011)</w:t>
-            </w:r>
-          </w:p>
-        </w:tc>
-        <w:tc>
-          <w:p>
-            <w:pPr>
-              <w:pStyle w:val="Normal"/>
-            </w:pPr>
-            <w:r>
-              <w:t>0.194 (p=0.016)</w:t>
+              <w:t>  8</w:t>
+            </w:r>
+          </w:p>
+        </w:tc>
+        <w:tc>
+          <w:p>
+            <w:pPr>
+              <w:pStyle w:val="Normal"/>
+            </w:pPr>
+            <w:r>
+              <w:t>0.54 (p(IF)=0.5256, p(perm)=0.306)</w:t>
+            </w:r>
+          </w:p>
+        </w:tc>
+        <w:tc>
+          <w:p>
+            <w:pPr>
+              <w:pStyle w:val="Normal"/>
+            </w:pPr>
+            <w:r>
+              <w:t>0.26 (p(IF)=NA, p(perm)=0.286)</w:t>
+            </w:r>
+          </w:p>
+        </w:tc>
+      </w:tr>
+      <w:tr>
+        <w:tc>
+          <w:p>
+            <w:pPr>
+              <w:pStyle w:val="Normal"/>
+            </w:pPr>
+            <w:r>
+              <w:t/>
+            </w:r>
+          </w:p>
+        </w:tc>
+        <w:tc>
+          <w:p>
+            <w:pPr>
+              <w:pStyle w:val="Normal"/>
+            </w:pPr>
+            <w:r>
+              <w:t> 12</w:t>
+            </w:r>
+          </w:p>
+        </w:tc>
+        <w:tc>
+          <w:p>
+            <w:pPr>
+              <w:pStyle w:val="Normal"/>
+            </w:pPr>
+            <w:r>
+              <w:t>0.694 (p(IF)=0.0046, p(perm)=0.013)</w:t>
+            </w:r>
+          </w:p>
+        </w:tc>
+        <w:tc>
+          <w:p>
+            <w:pPr>
+              <w:pStyle w:val="Normal"/>
+            </w:pPr>
+            <w:r>
+              <w:t>0.193 (p(IF)=NA, p(perm)=0.020)</w:t>
+            </w:r>
+          </w:p>
+        </w:tc>
+      </w:tr>
+      <w:tr>
+        <w:tc>
+          <w:p>
+            <w:pPr>
+              <w:pStyle w:val="Normal"/>
+            </w:pPr>
+            <w:r>
+              <w:t/>
+            </w:r>
+          </w:p>
+        </w:tc>
+        <w:tc>
+          <w:p>
+            <w:pPr>
+              <w:pStyle w:val="Normal"/>
+            </w:pPr>
+            <w:r>
+              <w:t>4812</w:t>
+            </w:r>
+          </w:p>
+        </w:tc>
+        <w:tc>
+          <w:p>
+            <w:pPr>
+              <w:pStyle w:val="Normal"/>
+            </w:pPr>
+            <w:r>
+              <w:t>0.597 (p(IF)=0.1321, p(perm)=0.104)</w:t>
+            </w:r>
+          </w:p>
+        </w:tc>
+        <w:tc>
+          <w:p>
+            <w:pPr>
+              <w:pStyle w:val="Normal"/>
+            </w:pPr>
+            <w:r>
+              <w:t>0.238 (p(IF)=NA, p(perm)=0.103)</w:t>
             </w:r>
           </w:p>
         </w:tc>
@@ -500,27 +626,27 @@
               <w:pStyle w:val="Normal"/>
             </w:pPr>
             <w:r>
-              <w:t>4</w:t>
-            </w:r>
-          </w:p>
-        </w:tc>
-        <w:tc>
-          <w:p>
-            <w:pPr>
-              <w:pStyle w:val="Normal"/>
-            </w:pPr>
-            <w:r>
-              <w:t>0.507 (p=0.200)</w:t>
-            </w:r>
-          </w:p>
-        </w:tc>
-        <w:tc>
-          <w:p>
-            <w:pPr>
-              <w:pStyle w:val="Normal"/>
-            </w:pPr>
-            <w:r>
-              <w:t>0.245 (p=0.100)</w:t>
+              <w:t>  4</w:t>
+            </w:r>
+          </w:p>
+        </w:tc>
+        <w:tc>
+          <w:p>
+            <w:pPr>
+              <w:pStyle w:val="Normal"/>
+            </w:pPr>
+            <w:r>
+              <w:t>0.514 (p(IF)=0.812, p(perm)=0.272)</w:t>
+            </w:r>
+          </w:p>
+        </w:tc>
+        <w:tc>
+          <w:p>
+            <w:pPr>
+              <w:pStyle w:val="Normal"/>
+            </w:pPr>
+            <w:r>
+              <w:t>0.245 (p(IF)=NA, p(perm)=0.179)</w:t>
             </w:r>
           </w:p>
         </w:tc>
@@ -542,27 +668,27 @@
               <w:pStyle w:val="Normal"/>
             </w:pPr>
             <w:r>
-              <w:t>8</w:t>
-            </w:r>
-          </w:p>
-        </w:tc>
-        <w:tc>
-          <w:p>
-            <w:pPr>
-              <w:pStyle w:val="Normal"/>
-            </w:pPr>
-            <w:r>
-              <w:t>0.513 (p=0.134)</w:t>
-            </w:r>
-          </w:p>
-        </w:tc>
-        <w:tc>
-          <w:p>
-            <w:pPr>
-              <w:pStyle w:val="Normal"/>
-            </w:pPr>
-            <w:r>
-              <w:t>0.259 (p=0.319)</w:t>
+              <w:t>  8</w:t>
+            </w:r>
+          </w:p>
+        </w:tc>
+        <w:tc>
+          <w:p>
+            <w:pPr>
+              <w:pStyle w:val="Normal"/>
+            </w:pPr>
+            <w:r>
+              <w:t>0.549 (p(IF)=0.420, p(perm)=0.152)</w:t>
+            </w:r>
+          </w:p>
+        </w:tc>
+        <w:tc>
+          <w:p>
+            <w:pPr>
+              <w:pStyle w:val="Normal"/>
+            </w:pPr>
+            <w:r>
+              <w:t>0.253 (p(IF)=NA, p(perm)=0.289)</w:t>
             </w:r>
           </w:p>
         </w:tc>
@@ -584,27 +710,27 @@
               <w:pStyle w:val="Normal"/>
             </w:pPr>
             <w:r>
-              <w:t>12</w:t>
-            </w:r>
-          </w:p>
-        </w:tc>
-        <w:tc>
-          <w:p>
-            <w:pPr>
-              <w:pStyle w:val="Normal"/>
-            </w:pPr>
-            <w:r>
-              <w:t>0.608 (p=0.013)</w:t>
-            </w:r>
-          </w:p>
-        </w:tc>
-        <w:tc>
-          <w:p>
-            <w:pPr>
-              <w:pStyle w:val="Normal"/>
-            </w:pPr>
-            <w:r>
-              <w:t>0.207 (p=0.024)</w:t>
+              <w:t> 12</w:t>
+            </w:r>
+          </w:p>
+        </w:tc>
+        <w:tc>
+          <w:p>
+            <w:pPr>
+              <w:pStyle w:val="Normal"/>
+            </w:pPr>
+            <w:r>
+              <w:t>0.622 (p(IF)=0.079, p(perm)=0.031)</w:t>
+            </w:r>
+          </w:p>
+        </w:tc>
+        <w:tc>
+          <w:p>
+            <w:pPr>
+              <w:pStyle w:val="Normal"/>
+            </w:pPr>
+            <w:r>
+              <w:t>0.204 (p(IF)=NA, p(perm)=0.033)</w:t>
             </w:r>
           </w:p>
         </w:tc>
@@ -616,37 +742,37 @@
               <w:pStyle w:val="Normal"/>
             </w:pPr>
             <w:r>
-              <w:t>GLM (biomarkers)</w:t>
-            </w:r>
-          </w:p>
-        </w:tc>
-        <w:tc>
-          <w:p>
-            <w:pPr>
-              <w:pStyle w:val="Normal"/>
-            </w:pPr>
-            <w:r>
-              <w:t>4</w:t>
-            </w:r>
-          </w:p>
-        </w:tc>
-        <w:tc>
-          <w:p>
-            <w:pPr>
-              <w:pStyle w:val="Normal"/>
-            </w:pPr>
-            <w:r>
-              <w:t>0.505 (p=0.600)</w:t>
-            </w:r>
-          </w:p>
-        </w:tc>
-        <w:tc>
-          <w:p>
-            <w:pPr>
-              <w:pStyle w:val="Normal"/>
-            </w:pPr>
-            <w:r>
-              <w:t>0.335 (p=0.800)</w:t>
+              <w:t/>
+            </w:r>
+          </w:p>
+        </w:tc>
+        <w:tc>
+          <w:p>
+            <w:pPr>
+              <w:pStyle w:val="Normal"/>
+            </w:pPr>
+            <w:r>
+              <w:t>4812</w:t>
+            </w:r>
+          </w:p>
+        </w:tc>
+        <w:tc>
+          <w:p>
+            <w:pPr>
+              <w:pStyle w:val="Normal"/>
+            </w:pPr>
+            <w:r>
+              <w:t>0.586 (p(IF)=0.166, p(perm)=0.056)</w:t>
+            </w:r>
+          </w:p>
+        </w:tc>
+        <w:tc>
+          <w:p>
+            <w:pPr>
+              <w:pStyle w:val="Normal"/>
+            </w:pPr>
+            <w:r>
+              <w:t>0.231 (p(IF)=NA, p(perm)=0.025)</w:t>
             </w:r>
           </w:p>
         </w:tc>
@@ -658,37 +784,37 @@
               <w:pStyle w:val="Normal"/>
             </w:pPr>
             <w:r>
-              <w:t/>
-            </w:r>
-          </w:p>
-        </w:tc>
-        <w:tc>
-          <w:p>
-            <w:pPr>
-              <w:pStyle w:val="Normal"/>
-            </w:pPr>
-            <w:r>
-              <w:t>8</w:t>
-            </w:r>
-          </w:p>
-        </w:tc>
-        <w:tc>
-          <w:p>
-            <w:pPr>
-              <w:pStyle w:val="Normal"/>
-            </w:pPr>
-            <w:r>
-              <w:t>0.643 (p=0.012)</w:t>
-            </w:r>
-          </w:p>
-        </w:tc>
-        <w:tc>
-          <w:p>
-            <w:pPr>
-              <w:pStyle w:val="Normal"/>
-            </w:pPr>
-            <w:r>
-              <w:t>0.311 (p=0.154)</w:t>
+              <w:t>GLM (biomarkers)</w:t>
+            </w:r>
+          </w:p>
+        </w:tc>
+        <w:tc>
+          <w:p>
+            <w:pPr>
+              <w:pStyle w:val="Normal"/>
+            </w:pPr>
+            <w:r>
+              <w:t>  4</w:t>
+            </w:r>
+          </w:p>
+        </w:tc>
+        <w:tc>
+          <w:p>
+            <w:pPr>
+              <w:pStyle w:val="Normal"/>
+            </w:pPr>
+            <w:r>
+              <w:t>0.489 (p(IF)=0.847, p(perm)=0.521)</w:t>
+            </w:r>
+          </w:p>
+        </w:tc>
+        <w:tc>
+          <w:p>
+            <w:pPr>
+              <w:pStyle w:val="Normal"/>
+            </w:pPr>
+            <w:r>
+              <w:t>0.287 (p(IF)=NA, p(perm)=0.471)</w:t>
             </w:r>
           </w:p>
         </w:tc>
@@ -710,27 +836,27 @@
               <w:pStyle w:val="Normal"/>
             </w:pPr>
             <w:r>
-              <w:t>12</w:t>
-            </w:r>
-          </w:p>
-        </w:tc>
-        <w:tc>
-          <w:p>
-            <w:pPr>
-              <w:pStyle w:val="Normal"/>
-            </w:pPr>
-            <w:r>
-              <w:t>0.605 (p=0.048)</w:t>
-            </w:r>
-          </w:p>
-        </w:tc>
-        <w:tc>
-          <w:p>
-            <w:pPr>
-              <w:pStyle w:val="Normal"/>
-            </w:pPr>
-            <w:r>
-              <w:t>0.263 (p=0.063)</w:t>
+              <w:t>  8</w:t>
+            </w:r>
+          </w:p>
+        </w:tc>
+        <w:tc>
+          <w:p>
+            <w:pPr>
+              <w:pStyle w:val="Normal"/>
+            </w:pPr>
+            <w:r>
+              <w:t>0.621 (p(IF)=0.059, p(perm)=0.068)</w:t>
+            </w:r>
+          </w:p>
+        </w:tc>
+        <w:tc>
+          <w:p>
+            <w:pPr>
+              <w:pStyle w:val="Normal"/>
+            </w:pPr>
+            <w:r>
+              <w:t>0.258 (p(IF)=NA, p(perm)=0.057)</w:t>
             </w:r>
           </w:p>
         </w:tc>
@@ -742,37 +868,37 @@
               <w:pStyle w:val="Normal"/>
             </w:pPr>
             <w:r>
-              <w:t>RF (biomarkers)</w:t>
-            </w:r>
-          </w:p>
-        </w:tc>
-        <w:tc>
-          <w:p>
-            <w:pPr>
-              <w:pStyle w:val="Normal"/>
-            </w:pPr>
-            <w:r>
-              <w:t>4</w:t>
-            </w:r>
-          </w:p>
-        </w:tc>
-        <w:tc>
-          <w:p>
-            <w:pPr>
-              <w:pStyle w:val="Normal"/>
-            </w:pPr>
-            <w:r>
-              <w:t>0.452 (p=0.900)</w:t>
-            </w:r>
-          </w:p>
-        </w:tc>
-        <w:tc>
-          <w:p>
-            <w:pPr>
-              <w:pStyle w:val="Normal"/>
-            </w:pPr>
-            <w:r>
-              <w:t>0.273 (p=0.900)</w:t>
+              <w:t/>
+            </w:r>
+          </w:p>
+        </w:tc>
+        <w:tc>
+          <w:p>
+            <w:pPr>
+              <w:pStyle w:val="Normal"/>
+            </w:pPr>
+            <w:r>
+              <w:t> 12</w:t>
+            </w:r>
+          </w:p>
+        </w:tc>
+        <w:tc>
+          <w:p>
+            <w:pPr>
+              <w:pStyle w:val="Normal"/>
+            </w:pPr>
+            <w:r>
+              <w:t>0.617 (p(IF)=0.098, p(perm)=0.072)</w:t>
+            </w:r>
+          </w:p>
+        </w:tc>
+        <w:tc>
+          <w:p>
+            <w:pPr>
+              <w:pStyle w:val="Normal"/>
+            </w:pPr>
+            <w:r>
+              <w:t>0.227 (p(IF)=NA, p(perm)=0.061)</w:t>
             </w:r>
           </w:p>
         </w:tc>
@@ -794,27 +920,27 @@
               <w:pStyle w:val="Normal"/>
             </w:pPr>
             <w:r>
-              <w:t>8</w:t>
-            </w:r>
-          </w:p>
-        </w:tc>
-        <w:tc>
-          <w:p>
-            <w:pPr>
-              <w:pStyle w:val="Normal"/>
-            </w:pPr>
-            <w:r>
-              <w:t>0.462 (p=0.601)</w:t>
-            </w:r>
-          </w:p>
-        </w:tc>
-        <w:tc>
-          <w:p>
-            <w:pPr>
-              <w:pStyle w:val="Normal"/>
-            </w:pPr>
-            <w:r>
-              <w:t>0.274 (p=0.577)</w:t>
+              <w:t>4812</w:t>
+            </w:r>
+          </w:p>
+        </w:tc>
+        <w:tc>
+          <w:p>
+            <w:pPr>
+              <w:pStyle w:val="Normal"/>
+            </w:pPr>
+            <w:r>
+              <w:t>0.609 (p(IF)=0.080, p(perm)=0.048)</w:t>
+            </w:r>
+          </w:p>
+        </w:tc>
+        <w:tc>
+          <w:p>
+            <w:pPr>
+              <w:pStyle w:val="Normal"/>
+            </w:pPr>
+            <w:r>
+              <w:t>0.26 (p(IF)=NA, p(perm)=0.068)</w:t>
             </w:r>
           </w:p>
         </w:tc>
@@ -826,6 +952,48 @@
               <w:pStyle w:val="Normal"/>
             </w:pPr>
             <w:r>
+              <w:t>RF (biomarkers)</w:t>
+            </w:r>
+          </w:p>
+        </w:tc>
+        <w:tc>
+          <w:p>
+            <w:pPr>
+              <w:pStyle w:val="Normal"/>
+            </w:pPr>
+            <w:r>
+              <w:t>  4</w:t>
+            </w:r>
+          </w:p>
+        </w:tc>
+        <w:tc>
+          <w:p>
+            <w:pPr>
+              <w:pStyle w:val="Normal"/>
+            </w:pPr>
+            <w:r>
+              <w:t>0.52 (p(IF)=0.739, p(perm)=0.390)</w:t>
+            </w:r>
+          </w:p>
+        </w:tc>
+        <w:tc>
+          <w:p>
+            <w:pPr>
+              <w:pStyle w:val="Normal"/>
+            </w:pPr>
+            <w:r>
+              <w:t>0.256 (p(IF)=NA, p(perm)=0.399)</w:t>
+            </w:r>
+          </w:p>
+        </w:tc>
+      </w:tr>
+      <w:tr>
+        <w:tc>
+          <w:p>
+            <w:pPr>
+              <w:pStyle w:val="Normal"/>
+            </w:pPr>
+            <w:r>
               <w:t/>
             </w:r>
           </w:p>
@@ -836,27 +1004,111 @@
               <w:pStyle w:val="Normal"/>
             </w:pPr>
             <w:r>
-              <w:t>12</w:t>
-            </w:r>
-          </w:p>
-        </w:tc>
-        <w:tc>
-          <w:p>
-            <w:pPr>
-              <w:pStyle w:val="Normal"/>
-            </w:pPr>
-            <w:r>
-              <w:t>0.573 (p=0.118)</w:t>
-            </w:r>
-          </w:p>
-        </w:tc>
-        <w:tc>
-          <w:p>
-            <w:pPr>
-              <w:pStyle w:val="Normal"/>
-            </w:pPr>
-            <w:r>
-              <w:t>0.214 (p=0.082)</w:t>
+              <w:t>  8</w:t>
+            </w:r>
+          </w:p>
+        </w:tc>
+        <w:tc>
+          <w:p>
+            <w:pPr>
+              <w:pStyle w:val="Normal"/>
+            </w:pPr>
+            <w:r>
+              <w:t>0.478 (p(IF)=0.710, p(perm)=0.596)</w:t>
+            </w:r>
+          </w:p>
+        </w:tc>
+        <w:tc>
+          <w:p>
+            <w:pPr>
+              <w:pStyle w:val="Normal"/>
+            </w:pPr>
+            <w:r>
+              <w:t>0.269 (p(IF)=NA, p(perm)=0.615)</w:t>
+            </w:r>
+          </w:p>
+        </w:tc>
+      </w:tr>
+      <w:tr>
+        <w:tc>
+          <w:p>
+            <w:pPr>
+              <w:pStyle w:val="Normal"/>
+            </w:pPr>
+            <w:r>
+              <w:t/>
+            </w:r>
+          </w:p>
+        </w:tc>
+        <w:tc>
+          <w:p>
+            <w:pPr>
+              <w:pStyle w:val="Normal"/>
+            </w:pPr>
+            <w:r>
+              <w:t> 12</w:t>
+            </w:r>
+          </w:p>
+        </w:tc>
+        <w:tc>
+          <w:p>
+            <w:pPr>
+              <w:pStyle w:val="Normal"/>
+            </w:pPr>
+            <w:r>
+              <w:t>0.635 (p(IF)=0.044, p(perm)=0.044)</w:t>
+            </w:r>
+          </w:p>
+        </w:tc>
+        <w:tc>
+          <w:p>
+            <w:pPr>
+              <w:pStyle w:val="Normal"/>
+            </w:pPr>
+            <w:r>
+              <w:t>0.203 (p(IF)=NA, p(perm)=0.050)</w:t>
+            </w:r>
+          </w:p>
+        </w:tc>
+      </w:tr>
+      <w:tr>
+        <w:tc>
+          <w:p>
+            <w:pPr>
+              <w:pStyle w:val="Normal"/>
+            </w:pPr>
+            <w:r>
+              <w:t/>
+            </w:r>
+          </w:p>
+        </w:tc>
+        <w:tc>
+          <w:p>
+            <w:pPr>
+              <w:pStyle w:val="Normal"/>
+            </w:pPr>
+            <w:r>
+              <w:t>4812</w:t>
+            </w:r>
+          </w:p>
+        </w:tc>
+        <w:tc>
+          <w:p>
+            <w:pPr>
+              <w:pStyle w:val="Normal"/>
+            </w:pPr>
+            <w:r>
+              <w:t>0.546 (p(IF)=0.444, p(perm)=0.257)</w:t>
+            </w:r>
+          </w:p>
+        </w:tc>
+        <w:tc>
+          <w:p>
+            <w:pPr>
+              <w:pStyle w:val="Normal"/>
+            </w:pPr>
+            <w:r>
+              <w:t>0.247 (p(IF)=NA, p(perm)=0.252)</w:t>
             </w:r>
           </w:p>
         </w:tc>

</xml_diff>